<commit_message>
Alterado e pronto a ser enviado.
</commit_message>
<xml_diff>
--- a/documentacao/Doc 2 - Planejamento de Desenvolvimento de Projeto de Software.docx
+++ b/documentacao/Doc 2 - Planejamento de Desenvolvimento de Projeto de Software.docx
@@ -4,7 +4,7 @@
   <w:body>
     <w:p>
       <w:pPr>
-        <w:pStyle w:val="Header"/>
+        <w:pStyle w:val="Cabealho"/>
         <w:snapToGrid w:val="0"/>
         <w:spacing w:before="60"/>
         <w:jc w:val="center"/>
@@ -196,12 +196,10 @@
           <w:sz w:val="28"/>
         </w:rPr>
       </w:pPr>
-      <w:bookmarkStart w:id="0" w:name="_GoBack"/>
-      <w:bookmarkEnd w:id="0"/>
     </w:p>
     <w:p>
       <w:pPr>
-        <w:pStyle w:val="BodyText"/>
+        <w:pStyle w:val="Corpodetexto"/>
         <w:rPr>
           <w:rFonts w:ascii="Arial" w:hAnsi="Arial" w:cs="Arial"/>
           <w:sz w:val="24"/>
@@ -232,7 +230,7 @@
     </w:p>
     <w:p>
       <w:pPr>
-        <w:pStyle w:val="BodyText"/>
+        <w:pStyle w:val="Corpodetexto"/>
         <w:rPr>
           <w:rFonts w:ascii="Arial" w:hAnsi="Arial" w:cs="Arial"/>
           <w:sz w:val="24"/>
@@ -248,7 +246,7 @@
     </w:p>
     <w:p>
       <w:pPr>
-        <w:pStyle w:val="BodyText"/>
+        <w:pStyle w:val="Corpodetexto"/>
         <w:rPr>
           <w:rFonts w:ascii="Arial" w:hAnsi="Arial" w:cs="Arial"/>
           <w:sz w:val="24"/>
@@ -257,7 +255,7 @@
     </w:p>
     <w:p>
       <w:pPr>
-        <w:pStyle w:val="BodyText"/>
+        <w:pStyle w:val="Corpodetexto"/>
         <w:rPr>
           <w:rFonts w:ascii="Arial" w:hAnsi="Arial" w:cs="Arial"/>
           <w:b/>
@@ -275,7 +273,7 @@
     </w:p>
     <w:p>
       <w:pPr>
-        <w:pStyle w:val="BodyText"/>
+        <w:pStyle w:val="Corpodetexto"/>
         <w:rPr>
           <w:rFonts w:ascii="Arial" w:hAnsi="Arial" w:cs="Arial"/>
           <w:b/>
@@ -285,7 +283,7 @@
     </w:p>
     <w:p>
       <w:pPr>
-        <w:pStyle w:val="BodyText"/>
+        <w:pStyle w:val="Corpodetexto"/>
         <w:rPr>
           <w:rFonts w:ascii="Arial" w:hAnsi="Arial" w:cs="Arial"/>
           <w:b/>
@@ -409,7 +407,7 @@
     </w:p>
     <w:p>
       <w:pPr>
-        <w:pStyle w:val="Heading2"/>
+        <w:pStyle w:val="Ttulo2"/>
         <w:rPr>
           <w:bCs w:val="0"/>
           <w:iCs w:val="0"/>
@@ -422,7 +420,7 @@
     </w:p>
     <w:p>
       <w:pPr>
-        <w:pStyle w:val="Heading3"/>
+        <w:pStyle w:val="Ttulo3"/>
         <w:numPr>
           <w:ilvl w:val="0"/>
           <w:numId w:val="8"/>
@@ -431,7 +429,7 @@
           <w:sz w:val="24"/>
         </w:rPr>
       </w:pPr>
-      <w:bookmarkStart w:id="1" w:name="_Toc427049819"/>
+      <w:bookmarkStart w:id="0" w:name="_Toc427049819"/>
       <w:r>
         <w:lastRenderedPageBreak/>
         <w:t>Análise de Risco do Projeto</w:t>
@@ -468,9 +466,9 @@
         <w:tblLook w:val="0000" w:firstRow="0" w:lastRow="0" w:firstColumn="0" w:lastColumn="0" w:noHBand="0" w:noVBand="0"/>
       </w:tblPr>
       <w:tblGrid>
-        <w:gridCol w:w="3331"/>
-        <w:gridCol w:w="2126"/>
-        <w:gridCol w:w="3685"/>
+        <w:gridCol w:w="3299"/>
+        <w:gridCol w:w="2116"/>
+        <w:gridCol w:w="3645"/>
       </w:tblGrid>
       <w:tr>
         <w:tc>
@@ -613,7 +611,7 @@
           </w:p>
         </w:tc>
       </w:tr>
-      <w:bookmarkEnd w:id="1"/>
+      <w:bookmarkEnd w:id="0"/>
     </w:tbl>
     <w:p>
       <w:pPr>
@@ -637,7 +635,7 @@
     </w:p>
     <w:p>
       <w:pPr>
-        <w:pStyle w:val="Heading3"/>
+        <w:pStyle w:val="Ttulo3"/>
         <w:numPr>
           <w:ilvl w:val="0"/>
           <w:numId w:val="8"/>
@@ -649,7 +647,7 @@
     </w:p>
     <w:p>
       <w:pPr>
-        <w:pStyle w:val="BodyTextIndent2"/>
+        <w:pStyle w:val="Recuodecorpodetexto2"/>
         <w:ind w:left="0"/>
         <w:jc w:val="both"/>
         <w:rPr>
@@ -676,9 +674,9 @@
         <w:tblLook w:val="0000" w:firstRow="0" w:lastRow="0" w:firstColumn="0" w:lastColumn="0" w:noHBand="0" w:noVBand="0"/>
       </w:tblPr>
       <w:tblGrid>
-        <w:gridCol w:w="2764"/>
-        <w:gridCol w:w="2693"/>
-        <w:gridCol w:w="3685"/>
+        <w:gridCol w:w="2730"/>
+        <w:gridCol w:w="2681"/>
+        <w:gridCol w:w="3649"/>
       </w:tblGrid>
       <w:tr>
         <w:tc>
@@ -902,7 +900,25 @@
                 <w:sz w:val="24"/>
                 <w:lang w:val="en-US"/>
               </w:rPr>
-              <w:t>8,00GB Dual-Channel DDR3 @ 662 Mhz (9-9-9-24)</w:t>
+              <w:t xml:space="preserve">8,00GB Dual-Channel DDR3 @ 662 </w:t>
+            </w:r>
+            <w:proofErr w:type="spellStart"/>
+            <w:r>
+              <w:rPr>
+                <w:rFonts w:cs="Arial"/>
+                <w:sz w:val="24"/>
+                <w:lang w:val="en-US"/>
+              </w:rPr>
+              <w:t>Mhz</w:t>
+            </w:r>
+            <w:proofErr w:type="spellEnd"/>
+            <w:r>
+              <w:rPr>
+                <w:rFonts w:cs="Arial"/>
+                <w:sz w:val="24"/>
+                <w:lang w:val="en-US"/>
+              </w:rPr>
+              <w:t xml:space="preserve"> (9-9-9-24)</w:t>
             </w:r>
             <w:r>
               <w:rPr>
@@ -921,12 +937,21 @@
                 <w:sz w:val="24"/>
               </w:rPr>
             </w:pPr>
+            <w:proofErr w:type="spellStart"/>
             <w:r>
               <w:rPr>
                 <w:rFonts w:cs="Arial"/>
                 <w:sz w:val="24"/>
               </w:rPr>
-              <w:t>ASUSTeK Computer INC. P8H61-M LE/BR (LGA1155)</w:t>
+              <w:t>ASUSTeK</w:t>
+            </w:r>
+            <w:proofErr w:type="spellEnd"/>
+            <w:r>
+              <w:rPr>
+                <w:rFonts w:cs="Arial"/>
+                <w:sz w:val="24"/>
+              </w:rPr>
+              <w:t xml:space="preserve"> Computer INC. P8H61-M LE/BR (LGA1155)</w:t>
             </w:r>
             <w:r>
               <w:rPr>
@@ -942,12 +967,14 @@
               <w:rPr>
                 <w:rFonts w:cs="Arial"/>
                 <w:sz w:val="24"/>
+                <w:lang w:val="en-US"/>
               </w:rPr>
             </w:pPr>
             <w:r>
               <w:rPr>
                 <w:rFonts w:cs="Arial"/>
                 <w:sz w:val="24"/>
+                <w:lang w:val="en-US"/>
               </w:rPr>
               <w:t>E1941 (1360x768@60Hz)</w:t>
             </w:r>
@@ -958,12 +985,14 @@
               <w:rPr>
                 <w:rFonts w:cs="Arial"/>
                 <w:sz w:val="24"/>
+                <w:lang w:val="en-US"/>
               </w:rPr>
             </w:pPr>
             <w:r>
               <w:rPr>
                 <w:rFonts w:cs="Arial"/>
                 <w:sz w:val="24"/>
+                <w:lang w:val="en-US"/>
               </w:rPr>
               <w:t>1024MB GeForce GTS 450</w:t>
             </w:r>
@@ -1020,9 +1049,9 @@
         <w:tblLook w:val="0000" w:firstRow="0" w:lastRow="0" w:firstColumn="0" w:lastColumn="0" w:noHBand="0" w:noVBand="0"/>
       </w:tblPr>
       <w:tblGrid>
-        <w:gridCol w:w="2764"/>
-        <w:gridCol w:w="4536"/>
-        <w:gridCol w:w="1842"/>
+        <w:gridCol w:w="2751"/>
+        <w:gridCol w:w="4477"/>
+        <w:gridCol w:w="1832"/>
       </w:tblGrid>
       <w:tr>
         <w:tc>
@@ -1108,6 +1137,7 @@
                 <w:sz w:val="24"/>
               </w:rPr>
             </w:pPr>
+            <w:proofErr w:type="spellStart"/>
             <w:r>
               <w:rPr>
                 <w:rFonts w:cs="Arial"/>
@@ -1115,6 +1145,7 @@
               </w:rPr>
               <w:t>Xampp</w:t>
             </w:r>
+            <w:proofErr w:type="spellEnd"/>
           </w:p>
         </w:tc>
         <w:tc>
@@ -1173,6 +1204,7 @@
                 <w:sz w:val="24"/>
               </w:rPr>
             </w:pPr>
+            <w:proofErr w:type="spellStart"/>
             <w:r>
               <w:rPr>
                 <w:rFonts w:cs="Arial"/>
@@ -1180,6 +1212,7 @@
               </w:rPr>
               <w:t>MySQLWorkbench</w:t>
             </w:r>
+            <w:proofErr w:type="spellEnd"/>
           </w:p>
         </w:tc>
         <w:tc>
@@ -1215,12 +1248,21 @@
                 <w:sz w:val="24"/>
               </w:rPr>
             </w:pPr>
+            <w:proofErr w:type="gramStart"/>
             <w:r>
               <w:rPr>
                 <w:rFonts w:cs="Arial"/>
                 <w:sz w:val="24"/>
               </w:rPr>
-              <w:t>6.0.8.11354 build 833</w:t>
+              <w:t>6.0.8.11354 build</w:t>
+            </w:r>
+            <w:proofErr w:type="gramEnd"/>
+            <w:r>
+              <w:rPr>
+                <w:rFonts w:cs="Arial"/>
+                <w:sz w:val="24"/>
+              </w:rPr>
+              <w:t xml:space="preserve"> 833</w:t>
             </w:r>
           </w:p>
         </w:tc>
@@ -1238,13 +1280,31 @@
                 <w:sz w:val="24"/>
               </w:rPr>
             </w:pPr>
+            <w:proofErr w:type="spellStart"/>
             <w:r>
               <w:rPr>
                 <w:rFonts w:cs="Arial"/>
                 <w:sz w:val="24"/>
               </w:rPr>
-              <w:t>Astah community</w:t>
+              <w:t>Astah</w:t>
             </w:r>
+            <w:proofErr w:type="spellEnd"/>
+            <w:r>
+              <w:rPr>
+                <w:rFonts w:cs="Arial"/>
+                <w:sz w:val="24"/>
+              </w:rPr>
+              <w:t xml:space="preserve"> </w:t>
+            </w:r>
+            <w:proofErr w:type="spellStart"/>
+            <w:r>
+              <w:rPr>
+                <w:rFonts w:cs="Arial"/>
+                <w:sz w:val="24"/>
+              </w:rPr>
+              <w:t>community</w:t>
+            </w:r>
+            <w:proofErr w:type="spellEnd"/>
           </w:p>
         </w:tc>
         <w:tc>
@@ -1303,6 +1363,7 @@
                 <w:sz w:val="24"/>
               </w:rPr>
             </w:pPr>
+            <w:proofErr w:type="spellStart"/>
             <w:r>
               <w:rPr>
                 <w:rFonts w:cs="Arial"/>
@@ -1310,6 +1371,7 @@
               </w:rPr>
               <w:t>Netbeans</w:t>
             </w:r>
+            <w:proofErr w:type="spellEnd"/>
           </w:p>
         </w:tc>
         <w:tc>
@@ -1368,6 +1430,7 @@
                 <w:sz w:val="24"/>
               </w:rPr>
             </w:pPr>
+            <w:proofErr w:type="spellStart"/>
             <w:r>
               <w:rPr>
                 <w:rFonts w:cs="Arial"/>
@@ -1375,6 +1438,7 @@
               </w:rPr>
               <w:t>Git</w:t>
             </w:r>
+            <w:proofErr w:type="spellEnd"/>
           </w:p>
         </w:tc>
         <w:tc>
@@ -1433,12 +1497,21 @@
                 <w:sz w:val="24"/>
               </w:rPr>
             </w:pPr>
+            <w:proofErr w:type="spellStart"/>
             <w:r>
               <w:rPr>
                 <w:rFonts w:cs="Arial"/>
                 <w:sz w:val="24"/>
               </w:rPr>
-              <w:t>Mozila Firefox</w:t>
+              <w:t>Mozila</w:t>
+            </w:r>
+            <w:proofErr w:type="spellEnd"/>
+            <w:r>
+              <w:rPr>
+                <w:rFonts w:cs="Arial"/>
+                <w:sz w:val="24"/>
+              </w:rPr>
+              <w:t xml:space="preserve"> Firefox</w:t>
             </w:r>
           </w:p>
         </w:tc>
@@ -1488,7 +1561,7 @@
     </w:tbl>
     <w:p>
       <w:pPr>
-        <w:pStyle w:val="BodyTextIndent2"/>
+        <w:pStyle w:val="Recuodecorpodetexto2"/>
         <w:ind w:left="0"/>
         <w:jc w:val="both"/>
         <w:rPr>
@@ -1509,7 +1582,7 @@
     </w:p>
     <w:p>
       <w:pPr>
-        <w:pStyle w:val="Heading2"/>
+        <w:pStyle w:val="Ttulo2"/>
         <w:numPr>
           <w:ilvl w:val="0"/>
           <w:numId w:val="8"/>
@@ -1527,7 +1600,7 @@
     </w:p>
     <w:p>
       <w:pPr>
-        <w:pStyle w:val="BodyTextIndent"/>
+        <w:pStyle w:val="Recuodecorpodetexto"/>
         <w:widowControl w:val="0"/>
         <w:spacing w:before="240" w:after="120" w:line="360" w:lineRule="auto"/>
         <w:ind w:left="284" w:firstLine="0"/>
@@ -1557,7 +1630,7 @@
     </w:p>
     <w:p>
       <w:pPr>
-        <w:pStyle w:val="BodyTextIndent"/>
+        <w:pStyle w:val="Recuodecorpodetexto"/>
         <w:widowControl w:val="0"/>
         <w:spacing w:before="240" w:after="120" w:line="360" w:lineRule="auto"/>
         <w:ind w:left="284" w:firstLine="0"/>
@@ -1627,7 +1700,7 @@
     </w:p>
     <w:p>
       <w:pPr>
-        <w:pStyle w:val="BodyText"/>
+        <w:pStyle w:val="Corpodetexto"/>
         <w:numPr>
           <w:ilvl w:val="0"/>
           <w:numId w:val="3"/>
@@ -1690,7 +1763,7 @@
     </w:p>
     <w:p>
       <w:pPr>
-        <w:pStyle w:val="BodyText"/>
+        <w:pStyle w:val="Corpodetexto"/>
         <w:numPr>
           <w:ilvl w:val="0"/>
           <w:numId w:val="3"/>
@@ -1744,7 +1817,7 @@
     </w:p>
     <w:p>
       <w:pPr>
-        <w:pStyle w:val="BodyText"/>
+        <w:pStyle w:val="Corpodetexto"/>
         <w:numPr>
           <w:ilvl w:val="0"/>
           <w:numId w:val="3"/>
@@ -1808,7 +1881,7 @@
     </w:p>
     <w:p>
       <w:pPr>
-        <w:pStyle w:val="BodyText"/>
+        <w:pStyle w:val="Corpodetexto"/>
         <w:numPr>
           <w:ilvl w:val="0"/>
           <w:numId w:val="3"/>
@@ -1857,12 +1930,21 @@
           <w:i w:val="0"/>
           <w:sz w:val="24"/>
         </w:rPr>
-        <w:t>15hrs;</w:t>
+        <w:t>10</w:t>
+      </w:r>
+      <w:r>
+        <w:rPr>
+          <w:rStyle w:val="WW-Absatz-Standardschriftart"/>
+          <w:rFonts w:ascii="Arial" w:hAnsi="Arial" w:cs="Arial"/>
+          <w:i w:val="0"/>
+          <w:sz w:val="24"/>
+        </w:rPr>
+        <w:t>hrs;</w:t>
       </w:r>
     </w:p>
     <w:p>
       <w:pPr>
-        <w:pStyle w:val="BodyText"/>
+        <w:pStyle w:val="Corpodetexto"/>
         <w:numPr>
           <w:ilvl w:val="0"/>
           <w:numId w:val="3"/>
@@ -1902,12 +1984,21 @@
           <w:i w:val="0"/>
           <w:sz w:val="24"/>
         </w:rPr>
-        <w:t>banco de dados – 20hrs;</w:t>
+        <w:t>banco de dados – 1</w:t>
+      </w:r>
+      <w:r>
+        <w:rPr>
+          <w:rStyle w:val="WW-Absatz-Standardschriftart"/>
+          <w:rFonts w:ascii="Arial" w:hAnsi="Arial" w:cs="Arial"/>
+          <w:i w:val="0"/>
+          <w:sz w:val="24"/>
+        </w:rPr>
+        <w:t>0hrs;</w:t>
       </w:r>
     </w:p>
     <w:p>
       <w:pPr>
-        <w:pStyle w:val="BodyText"/>
+        <w:pStyle w:val="Corpodetexto"/>
         <w:numPr>
           <w:ilvl w:val="0"/>
           <w:numId w:val="3"/>
@@ -1956,12 +2047,21 @@
           <w:i w:val="0"/>
           <w:sz w:val="24"/>
         </w:rPr>
-        <w:t>60hrs;</w:t>
+        <w:t>3</w:t>
+      </w:r>
+      <w:r>
+        <w:rPr>
+          <w:rStyle w:val="WW-Absatz-Standardschriftart"/>
+          <w:rFonts w:ascii="Arial" w:hAnsi="Arial" w:cs="Arial"/>
+          <w:i w:val="0"/>
+          <w:sz w:val="24"/>
+        </w:rPr>
+        <w:t>0hrs;</w:t>
       </w:r>
     </w:p>
     <w:p>
       <w:pPr>
-        <w:pStyle w:val="BodyText"/>
+        <w:pStyle w:val="Corpodetexto"/>
         <w:numPr>
           <w:ilvl w:val="0"/>
           <w:numId w:val="3"/>
@@ -2024,7 +2124,7 @@
     </w:p>
     <w:p>
       <w:pPr>
-        <w:pStyle w:val="BodyText"/>
+        <w:pStyle w:val="Corpodetexto"/>
         <w:numPr>
           <w:ilvl w:val="0"/>
           <w:numId w:val="3"/>
@@ -2051,7 +2151,7 @@
     </w:p>
     <w:p>
       <w:pPr>
-        <w:pStyle w:val="BodyText"/>
+        <w:pStyle w:val="Corpodetexto"/>
         <w:numPr>
           <w:ilvl w:val="0"/>
           <w:numId w:val="3"/>
@@ -2105,7 +2205,7 @@
     </w:p>
     <w:p>
       <w:pPr>
-        <w:pStyle w:val="BodyText"/>
+        <w:pStyle w:val="Corpodetexto"/>
         <w:numPr>
           <w:ilvl w:val="0"/>
           <w:numId w:val="3"/>
@@ -2127,8 +2227,9 @@
           <w:i w:val="0"/>
           <w:sz w:val="24"/>
         </w:rPr>
-        <w:t xml:space="preserve">Implementação dos Login – </w:t>
-      </w:r>
+        <w:t xml:space="preserve">Implementação dos </w:t>
+      </w:r>
+      <w:proofErr w:type="spellStart"/>
       <w:r>
         <w:rPr>
           <w:rStyle w:val="WW-Absatz-Standardschriftart"/>
@@ -2136,6 +2237,25 @@
           <w:i w:val="0"/>
           <w:sz w:val="24"/>
         </w:rPr>
+        <w:t>Login</w:t>
+      </w:r>
+      <w:proofErr w:type="spellEnd"/>
+      <w:r>
+        <w:rPr>
+          <w:rStyle w:val="WW-Absatz-Standardschriftart"/>
+          <w:rFonts w:ascii="Arial" w:hAnsi="Arial" w:cs="Arial"/>
+          <w:i w:val="0"/>
+          <w:sz w:val="24"/>
+        </w:rPr>
+        <w:t xml:space="preserve"> – </w:t>
+      </w:r>
+      <w:r>
+        <w:rPr>
+          <w:rStyle w:val="WW-Absatz-Standardschriftart"/>
+          <w:rFonts w:ascii="Arial" w:hAnsi="Arial" w:cs="Arial"/>
+          <w:i w:val="0"/>
+          <w:sz w:val="24"/>
+        </w:rPr>
         <w:t>5</w:t>
       </w:r>
       <w:r>
@@ -2147,10 +2267,12 @@
         </w:rPr>
         <w:t>hrs;</w:t>
       </w:r>
+      <w:bookmarkStart w:id="1" w:name="_GoBack"/>
+      <w:bookmarkEnd w:id="1"/>
     </w:p>
     <w:p>
       <w:pPr>
-        <w:pStyle w:val="BodyText"/>
+        <w:pStyle w:val="Corpodetexto"/>
         <w:numPr>
           <w:ilvl w:val="0"/>
           <w:numId w:val="3"/>
@@ -2297,12 +2419,14 @@
                 <w:rFonts w:cs="Arial"/>
               </w:rPr>
             </w:pPr>
+            <w:proofErr w:type="spellStart"/>
             <w:r>
               <w:rPr>
                 <w:rFonts w:cs="Arial"/>
               </w:rPr>
               <w:t>Fev</w:t>
             </w:r>
+            <w:proofErr w:type="spellEnd"/>
           </w:p>
         </w:tc>
         <w:tc>
@@ -2344,6 +2468,7 @@
                 <w:lang w:val="en-US"/>
               </w:rPr>
             </w:pPr>
+            <w:proofErr w:type="spellStart"/>
             <w:r>
               <w:rPr>
                 <w:rFonts w:cs="Arial"/>
@@ -2351,6 +2476,7 @@
               </w:rPr>
               <w:t>Abr</w:t>
             </w:r>
+            <w:proofErr w:type="spellEnd"/>
           </w:p>
         </w:tc>
         <w:tc>
@@ -2488,12 +2614,14 @@
                 <w:rFonts w:cs="Arial"/>
               </w:rPr>
             </w:pPr>
+            <w:proofErr w:type="spellStart"/>
             <w:r>
               <w:rPr>
                 <w:rFonts w:cs="Arial"/>
               </w:rPr>
               <w:t>Nov</w:t>
             </w:r>
+            <w:proofErr w:type="spellEnd"/>
           </w:p>
         </w:tc>
         <w:tc>
@@ -2600,7 +2728,7 @@
         <w:tc>
           <w:tcPr>
             <w:tcW w:w="606" w:type="dxa"/>
-            <w:shd w:val="clear" w:color="auto" w:fill="7F7F7F" w:themeFill="text1" w:themeFillTint="80"/>
+            <w:shd w:val="clear" w:color="auto" w:fill="FFFFFF" w:themeFill="background1"/>
           </w:tcPr>
           <w:p>
             <w:pPr>
@@ -2614,6 +2742,7 @@
         <w:tc>
           <w:tcPr>
             <w:tcW w:w="590" w:type="dxa"/>
+            <w:shd w:val="clear" w:color="auto" w:fill="FFFFFF" w:themeFill="background1"/>
           </w:tcPr>
           <w:p>
             <w:pPr>
@@ -2787,6 +2916,7 @@
         <w:tc>
           <w:tcPr>
             <w:tcW w:w="590" w:type="dxa"/>
+            <w:shd w:val="clear" w:color="auto" w:fill="FFFFFF" w:themeFill="background1"/>
           </w:tcPr>
           <w:p>
             <w:pPr>
@@ -2960,6 +3090,7 @@
         <w:tc>
           <w:tcPr>
             <w:tcW w:w="590" w:type="dxa"/>
+            <w:shd w:val="clear" w:color="auto" w:fill="FFFFFF" w:themeFill="background1"/>
           </w:tcPr>
           <w:p>
             <w:pPr>
@@ -2973,6 +3104,7 @@
         <w:tc>
           <w:tcPr>
             <w:tcW w:w="608" w:type="dxa"/>
+            <w:shd w:val="clear" w:color="auto" w:fill="FFFFFF" w:themeFill="background1"/>
           </w:tcPr>
           <w:p>
             <w:pPr>
@@ -3106,7 +3238,7 @@
             <w:tcBorders>
               <w:bottom w:val="single" w:sz="4" w:space="0" w:color="auto"/>
             </w:tcBorders>
-            <w:shd w:val="clear" w:color="auto" w:fill="7F7F7F" w:themeFill="text1" w:themeFillTint="80"/>
+            <w:shd w:val="clear" w:color="auto" w:fill="FFFFFF" w:themeFill="background1"/>
           </w:tcPr>
           <w:p>
             <w:pPr>
@@ -3137,6 +3269,7 @@
         <w:tc>
           <w:tcPr>
             <w:tcW w:w="590" w:type="dxa"/>
+            <w:shd w:val="clear" w:color="auto" w:fill="FFFFFF" w:themeFill="background1"/>
           </w:tcPr>
           <w:p>
             <w:pPr>
@@ -3150,6 +3283,7 @@
         <w:tc>
           <w:tcPr>
             <w:tcW w:w="608" w:type="dxa"/>
+            <w:shd w:val="clear" w:color="auto" w:fill="FFFFFF" w:themeFill="background1"/>
           </w:tcPr>
           <w:p>
             <w:pPr>
@@ -3289,7 +3423,7 @@
             <w:tcBorders>
               <w:bottom w:val="single" w:sz="4" w:space="0" w:color="auto"/>
             </w:tcBorders>
-            <w:shd w:val="clear" w:color="auto" w:fill="7F7F7F" w:themeFill="text1" w:themeFillTint="80"/>
+            <w:shd w:val="clear" w:color="auto" w:fill="FFFFFF" w:themeFill="background1"/>
           </w:tcPr>
           <w:p>
             <w:pPr>
@@ -3323,6 +3457,7 @@
             <w:tcBorders>
               <w:bottom w:val="single" w:sz="4" w:space="0" w:color="auto"/>
             </w:tcBorders>
+            <w:shd w:val="clear" w:color="auto" w:fill="FFFFFF" w:themeFill="background1"/>
           </w:tcPr>
           <w:p>
             <w:pPr>
@@ -3339,6 +3474,7 @@
             <w:tcBorders>
               <w:bottom w:val="single" w:sz="4" w:space="0" w:color="auto"/>
             </w:tcBorders>
+            <w:shd w:val="clear" w:color="auto" w:fill="FFFFFF" w:themeFill="background1"/>
           </w:tcPr>
           <w:p>
             <w:pPr>
@@ -3479,6 +3615,7 @@
             <w:tcBorders>
               <w:bottom w:val="single" w:sz="4" w:space="0" w:color="auto"/>
             </w:tcBorders>
+            <w:shd w:val="clear" w:color="auto" w:fill="FFFFFF" w:themeFill="background1"/>
           </w:tcPr>
           <w:p>
             <w:pPr>
@@ -3512,7 +3649,7 @@
             <w:tcBorders>
               <w:bottom w:val="single" w:sz="4" w:space="0" w:color="auto"/>
             </w:tcBorders>
-            <w:shd w:val="clear" w:color="auto" w:fill="7F7F7F" w:themeFill="text1" w:themeFillTint="80"/>
+            <w:shd w:val="clear" w:color="auto" w:fill="FFFFFF" w:themeFill="background1"/>
           </w:tcPr>
           <w:p>
             <w:pPr>
@@ -3529,6 +3666,7 @@
             <w:tcBorders>
               <w:bottom w:val="single" w:sz="4" w:space="0" w:color="auto"/>
             </w:tcBorders>
+            <w:shd w:val="clear" w:color="auto" w:fill="FFFFFF" w:themeFill="background1"/>
           </w:tcPr>
           <w:p>
             <w:pPr>
@@ -3654,6 +3792,7 @@
         <w:tc>
           <w:tcPr>
             <w:tcW w:w="606" w:type="dxa"/>
+            <w:shd w:val="clear" w:color="auto" w:fill="FFFFFF" w:themeFill="background1"/>
           </w:tcPr>
           <w:p>
             <w:pPr>
@@ -3667,7 +3806,7 @@
         <w:tc>
           <w:tcPr>
             <w:tcW w:w="606" w:type="dxa"/>
-            <w:shd w:val="clear" w:color="auto" w:fill="7F7F7F" w:themeFill="text1" w:themeFillTint="80"/>
+            <w:shd w:val="clear" w:color="auto" w:fill="FFFFFF" w:themeFill="background1"/>
           </w:tcPr>
           <w:p>
             <w:pPr>
@@ -3695,6 +3834,7 @@
         <w:tc>
           <w:tcPr>
             <w:tcW w:w="608" w:type="dxa"/>
+            <w:shd w:val="clear" w:color="auto" w:fill="FFFFFF" w:themeFill="background1"/>
           </w:tcPr>
           <w:p>
             <w:pPr>
@@ -3820,6 +3960,7 @@
         <w:tc>
           <w:tcPr>
             <w:tcW w:w="606" w:type="dxa"/>
+            <w:shd w:val="clear" w:color="auto" w:fill="FFFFFF" w:themeFill="background1"/>
           </w:tcPr>
           <w:p>
             <w:pPr>
@@ -3833,7 +3974,7 @@
         <w:tc>
           <w:tcPr>
             <w:tcW w:w="606" w:type="dxa"/>
-            <w:shd w:val="clear" w:color="auto" w:fill="7F7F7F" w:themeFill="text1" w:themeFillTint="80"/>
+            <w:shd w:val="clear" w:color="auto" w:fill="FFFFFF" w:themeFill="background1"/>
           </w:tcPr>
           <w:p>
             <w:pPr>
@@ -3861,6 +4002,7 @@
         <w:tc>
           <w:tcPr>
             <w:tcW w:w="608" w:type="dxa"/>
+            <w:shd w:val="clear" w:color="auto" w:fill="FFFFFF" w:themeFill="background1"/>
           </w:tcPr>
           <w:p>
             <w:pPr>
@@ -3986,6 +4128,7 @@
         <w:tc>
           <w:tcPr>
             <w:tcW w:w="606" w:type="dxa"/>
+            <w:shd w:val="clear" w:color="auto" w:fill="FFFFFF" w:themeFill="background1"/>
           </w:tcPr>
           <w:p>
             <w:pPr>
@@ -3999,7 +4142,7 @@
         <w:tc>
           <w:tcPr>
             <w:tcW w:w="606" w:type="dxa"/>
-            <w:shd w:val="clear" w:color="auto" w:fill="7F7F7F" w:themeFill="text1" w:themeFillTint="80"/>
+            <w:shd w:val="clear" w:color="auto" w:fill="FFFFFF" w:themeFill="background1"/>
           </w:tcPr>
           <w:p>
             <w:pPr>
@@ -4013,7 +4156,7 @@
         <w:tc>
           <w:tcPr>
             <w:tcW w:w="590" w:type="dxa"/>
-            <w:shd w:val="clear" w:color="auto" w:fill="7F7F7F" w:themeFill="text1" w:themeFillTint="80"/>
+            <w:shd w:val="clear" w:color="auto" w:fill="FFFFFF" w:themeFill="background1"/>
           </w:tcPr>
           <w:p>
             <w:pPr>
@@ -4027,6 +4170,7 @@
         <w:tc>
           <w:tcPr>
             <w:tcW w:w="608" w:type="dxa"/>
+            <w:shd w:val="clear" w:color="auto" w:fill="808080" w:themeFill="background1" w:themeFillShade="80"/>
           </w:tcPr>
           <w:p>
             <w:pPr>
@@ -4152,6 +4296,7 @@
         <w:tc>
           <w:tcPr>
             <w:tcW w:w="606" w:type="dxa"/>
+            <w:shd w:val="clear" w:color="auto" w:fill="FFFFFF" w:themeFill="background1"/>
           </w:tcPr>
           <w:p>
             <w:pPr>
@@ -4165,7 +4310,7 @@
         <w:tc>
           <w:tcPr>
             <w:tcW w:w="606" w:type="dxa"/>
-            <w:shd w:val="clear" w:color="auto" w:fill="7F7F7F" w:themeFill="text1" w:themeFillTint="80"/>
+            <w:shd w:val="clear" w:color="auto" w:fill="FFFFFF" w:themeFill="background1"/>
           </w:tcPr>
           <w:p>
             <w:pPr>
@@ -4179,7 +4324,7 @@
         <w:tc>
           <w:tcPr>
             <w:tcW w:w="590" w:type="dxa"/>
-            <w:shd w:val="clear" w:color="auto" w:fill="7F7F7F" w:themeFill="text1" w:themeFillTint="80"/>
+            <w:shd w:val="clear" w:color="auto" w:fill="FFFFFF" w:themeFill="background1"/>
           </w:tcPr>
           <w:p>
             <w:pPr>
@@ -4193,6 +4338,7 @@
         <w:tc>
           <w:tcPr>
             <w:tcW w:w="608" w:type="dxa"/>
+            <w:shd w:val="clear" w:color="auto" w:fill="808080" w:themeFill="background1" w:themeFillShade="80"/>
           </w:tcPr>
           <w:p>
             <w:pPr>
@@ -4337,7 +4483,7 @@
             <w:tcBorders>
               <w:bottom w:val="single" w:sz="4" w:space="0" w:color="auto"/>
             </w:tcBorders>
-            <w:shd w:val="clear" w:color="auto" w:fill="7F7F7F" w:themeFill="text1" w:themeFillTint="80"/>
+            <w:shd w:val="clear" w:color="auto" w:fill="FFFFFF" w:themeFill="background1"/>
           </w:tcPr>
           <w:p>
             <w:pPr>
@@ -4354,7 +4500,7 @@
             <w:tcBorders>
               <w:bottom w:val="single" w:sz="4" w:space="0" w:color="auto"/>
             </w:tcBorders>
-            <w:shd w:val="clear" w:color="auto" w:fill="7F7F7F" w:themeFill="text1" w:themeFillTint="80"/>
+            <w:shd w:val="clear" w:color="auto" w:fill="FFFFFF" w:themeFill="background1"/>
           </w:tcPr>
           <w:p>
             <w:pPr>
@@ -4371,6 +4517,7 @@
             <w:tcBorders>
               <w:bottom w:val="single" w:sz="4" w:space="0" w:color="auto"/>
             </w:tcBorders>
+            <w:shd w:val="clear" w:color="auto" w:fill="808080" w:themeFill="background1" w:themeFillShade="80"/>
           </w:tcPr>
           <w:p>
             <w:pPr>
@@ -4539,34 +4686,34 @@
 <w:ftr xmlns:wpc="http://schemas.microsoft.com/office/word/2010/wordprocessingCanvas" xmlns:mc="http://schemas.openxmlformats.org/markup-compatibility/2006" xmlns:o="urn:schemas-microsoft-com:office:office" xmlns:r="http://schemas.openxmlformats.org/officeDocument/2006/relationships" xmlns:m="http://schemas.openxmlformats.org/officeDocument/2006/math" xmlns:v="urn:schemas-microsoft-com:vml" xmlns:wp14="http://schemas.microsoft.com/office/word/2010/wordprocessingDrawing" xmlns:wp="http://schemas.openxmlformats.org/drawingml/2006/wordprocessingDrawing" xmlns:w10="urn:schemas-microsoft-com:office:word" xmlns:w="http://schemas.openxmlformats.org/wordprocessingml/2006/main" xmlns:w14="http://schemas.microsoft.com/office/word/2010/wordml" xmlns:w15="http://schemas.microsoft.com/office/word/2012/wordml" xmlns:wpg="http://schemas.microsoft.com/office/word/2010/wordprocessingGroup" xmlns:wpi="http://schemas.microsoft.com/office/word/2010/wordprocessingInk" xmlns:wne="http://schemas.microsoft.com/office/word/2006/wordml" xmlns:wps="http://schemas.microsoft.com/office/word/2010/wordprocessingShape" mc:Ignorable="w14 w15 wp14">
   <w:p>
     <w:pPr>
-      <w:pStyle w:val="Footer"/>
+      <w:pStyle w:val="Rodap"/>
       <w:framePr w:wrap="around" w:vAnchor="text" w:hAnchor="margin" w:xAlign="right" w:y="1"/>
       <w:rPr>
-        <w:rStyle w:val="PageNumber"/>
+        <w:rStyle w:val="Nmerodepgina"/>
       </w:rPr>
     </w:pPr>
     <w:r>
       <w:rPr>
-        <w:rStyle w:val="PageNumber"/>
+        <w:rStyle w:val="Nmerodepgina"/>
       </w:rPr>
       <w:fldChar w:fldCharType="begin"/>
     </w:r>
     <w:r>
       <w:rPr>
-        <w:rStyle w:val="PageNumber"/>
+        <w:rStyle w:val="Nmerodepgina"/>
       </w:rPr>
       <w:instrText xml:space="preserve">PAGE  </w:instrText>
     </w:r>
     <w:r>
       <w:rPr>
-        <w:rStyle w:val="PageNumber"/>
+        <w:rStyle w:val="Nmerodepgina"/>
       </w:rPr>
       <w:fldChar w:fldCharType="end"/>
     </w:r>
   </w:p>
   <w:p>
     <w:pPr>
-      <w:pStyle w:val="Footer"/>
+      <w:pStyle w:val="Rodap"/>
       <w:ind w:right="360"/>
     </w:pPr>
   </w:p>
@@ -4577,47 +4724,47 @@
 <w:ftr xmlns:wpc="http://schemas.microsoft.com/office/word/2010/wordprocessingCanvas" xmlns:mc="http://schemas.openxmlformats.org/markup-compatibility/2006" xmlns:o="urn:schemas-microsoft-com:office:office" xmlns:r="http://schemas.openxmlformats.org/officeDocument/2006/relationships" xmlns:m="http://schemas.openxmlformats.org/officeDocument/2006/math" xmlns:v="urn:schemas-microsoft-com:vml" xmlns:wp14="http://schemas.microsoft.com/office/word/2010/wordprocessingDrawing" xmlns:wp="http://schemas.openxmlformats.org/drawingml/2006/wordprocessingDrawing" xmlns:w10="urn:schemas-microsoft-com:office:word" xmlns:w="http://schemas.openxmlformats.org/wordprocessingml/2006/main" xmlns:w14="http://schemas.microsoft.com/office/word/2010/wordml" xmlns:w15="http://schemas.microsoft.com/office/word/2012/wordml" xmlns:wpg="http://schemas.microsoft.com/office/word/2010/wordprocessingGroup" xmlns:wpi="http://schemas.microsoft.com/office/word/2010/wordprocessingInk" xmlns:wne="http://schemas.microsoft.com/office/word/2006/wordml" xmlns:wps="http://schemas.microsoft.com/office/word/2010/wordprocessingShape" mc:Ignorable="w14 w15 wp14">
   <w:p>
     <w:pPr>
-      <w:pStyle w:val="Footer"/>
+      <w:pStyle w:val="Rodap"/>
       <w:framePr w:wrap="around" w:vAnchor="text" w:hAnchor="margin" w:xAlign="right" w:y="1"/>
       <w:rPr>
-        <w:rStyle w:val="PageNumber"/>
+        <w:rStyle w:val="Nmerodepgina"/>
       </w:rPr>
     </w:pPr>
     <w:r>
       <w:rPr>
-        <w:rStyle w:val="PageNumber"/>
+        <w:rStyle w:val="Nmerodepgina"/>
       </w:rPr>
       <w:fldChar w:fldCharType="begin"/>
     </w:r>
     <w:r>
       <w:rPr>
-        <w:rStyle w:val="PageNumber"/>
+        <w:rStyle w:val="Nmerodepgina"/>
       </w:rPr>
       <w:instrText xml:space="preserve">PAGE  </w:instrText>
     </w:r>
     <w:r>
       <w:rPr>
-        <w:rStyle w:val="PageNumber"/>
+        <w:rStyle w:val="Nmerodepgina"/>
       </w:rPr>
       <w:fldChar w:fldCharType="separate"/>
     </w:r>
     <w:r>
       <w:rPr>
-        <w:rStyle w:val="PageNumber"/>
+        <w:rStyle w:val="Nmerodepgina"/>
         <w:noProof/>
       </w:rPr>
       <w:t>2</w:t>
     </w:r>
     <w:r>
       <w:rPr>
-        <w:rStyle w:val="PageNumber"/>
+        <w:rStyle w:val="Nmerodepgina"/>
       </w:rPr>
       <w:fldChar w:fldCharType="end"/>
     </w:r>
   </w:p>
   <w:p>
     <w:pPr>
-      <w:pStyle w:val="Footer"/>
+      <w:pStyle w:val="Rodap"/>
       <w:ind w:right="360"/>
     </w:pPr>
   </w:p>
@@ -5694,7 +5841,7 @@
     <w:lvl w:ilvl="3">
       <w:start w:val="1"/>
       <w:numFmt w:val="decimal"/>
-      <w:pStyle w:val="Heading4"/>
+      <w:pStyle w:val="Ttulo4"/>
       <w:lvlText w:val="%1.%2.%3.%4"/>
       <w:lvlJc w:val="left"/>
       <w:pPr>
@@ -6004,7 +6151,7 @@
     <w:lvl w:ilvl="1">
       <w:start w:val="1"/>
       <w:numFmt w:val="decimal"/>
-      <w:pStyle w:val="Heading3"/>
+      <w:pStyle w:val="Ttulo3"/>
       <w:lvlText w:val="%1.%2"/>
       <w:lvlJc w:val="left"/>
       <w:pPr>
@@ -6022,7 +6169,7 @@
     <w:lvl w:ilvl="2">
       <w:start w:val="1"/>
       <w:numFmt w:val="decimal"/>
-      <w:pStyle w:val="Heading3"/>
+      <w:pStyle w:val="Ttulo3"/>
       <w:lvlText w:val="%1.%2.%3"/>
       <w:lvlJc w:val="left"/>
       <w:pPr>
@@ -6133,7 +6280,7 @@
     <w:lvl w:ilvl="0">
       <w:start w:val="1"/>
       <w:numFmt w:val="bullet"/>
-      <w:pStyle w:val="ListBullet"/>
+      <w:pStyle w:val="Commarcadores"/>
       <w:lvlText w:val=""/>
       <w:lvlJc w:val="left"/>
       <w:pPr>
@@ -6871,7 +7018,7 @@
       <w:sz w:val="22"/>
     </w:rPr>
   </w:style>
-  <w:style w:type="paragraph" w:styleId="Heading1">
+  <w:style w:type="paragraph" w:styleId="Ttulo1">
     <w:name w:val="heading 1"/>
     <w:basedOn w:val="Normal"/>
     <w:next w:val="Normal"/>
@@ -6886,7 +7033,7 @@
       <w:sz w:val="24"/>
     </w:rPr>
   </w:style>
-  <w:style w:type="paragraph" w:styleId="Heading2">
+  <w:style w:type="paragraph" w:styleId="Ttulo2">
     <w:name w:val="heading 2"/>
     <w:basedOn w:val="Normal"/>
     <w:next w:val="Normal"/>
@@ -6908,7 +7055,7 @@
       <w:sz w:val="28"/>
     </w:rPr>
   </w:style>
-  <w:style w:type="paragraph" w:styleId="Heading3">
+  <w:style w:type="paragraph" w:styleId="Ttulo3">
     <w:name w:val="heading 3"/>
     <w:basedOn w:val="Normal"/>
     <w:next w:val="Normal"/>
@@ -6929,10 +7076,10 @@
       <w:sz w:val="28"/>
     </w:rPr>
   </w:style>
-  <w:style w:type="paragraph" w:styleId="Heading4">
+  <w:style w:type="paragraph" w:styleId="Ttulo4">
     <w:name w:val="heading 4"/>
     <w:basedOn w:val="Normal"/>
-    <w:next w:val="BodyText"/>
+    <w:next w:val="Corpodetexto"/>
     <w:autoRedefine/>
     <w:qFormat/>
     <w:rsid w:val="00B74618"/>
@@ -6951,10 +7098,10 @@
       <w:sz w:val="28"/>
     </w:rPr>
   </w:style>
-  <w:style w:type="paragraph" w:styleId="Heading5">
+  <w:style w:type="paragraph" w:styleId="Ttulo5">
     <w:name w:val="heading 5"/>
     <w:basedOn w:val="Normal"/>
-    <w:next w:val="BodyText"/>
+    <w:next w:val="Corpodetexto"/>
     <w:autoRedefine/>
     <w:qFormat/>
     <w:rsid w:val="00B74618"/>
@@ -6971,10 +7118,10 @@
       <w:sz w:val="24"/>
     </w:rPr>
   </w:style>
-  <w:style w:type="paragraph" w:styleId="Heading6">
+  <w:style w:type="paragraph" w:styleId="Ttulo6">
     <w:name w:val="heading 6"/>
     <w:basedOn w:val="Normal"/>
-    <w:next w:val="BodyText"/>
+    <w:next w:val="Corpodetexto"/>
     <w:qFormat/>
     <w:rsid w:val="00B74618"/>
     <w:pPr>
@@ -6983,10 +7130,10 @@
       <w:outlineLvl w:val="5"/>
     </w:pPr>
   </w:style>
-  <w:style w:type="paragraph" w:styleId="Heading7">
+  <w:style w:type="paragraph" w:styleId="Ttulo7">
     <w:name w:val="heading 7"/>
     <w:basedOn w:val="Normal"/>
-    <w:next w:val="BodyText"/>
+    <w:next w:val="Corpodetexto"/>
     <w:qFormat/>
     <w:rsid w:val="00B74618"/>
     <w:pPr>
@@ -6995,10 +7142,10 @@
       <w:outlineLvl w:val="6"/>
     </w:pPr>
   </w:style>
-  <w:style w:type="paragraph" w:styleId="Heading8">
+  <w:style w:type="paragraph" w:styleId="Ttulo8">
     <w:name w:val="heading 8"/>
     <w:basedOn w:val="Normal"/>
-    <w:next w:val="BodyText"/>
+    <w:next w:val="Corpodetexto"/>
     <w:qFormat/>
     <w:rsid w:val="00B74618"/>
     <w:pPr>
@@ -7007,10 +7154,10 @@
       <w:outlineLvl w:val="7"/>
     </w:pPr>
   </w:style>
-  <w:style w:type="paragraph" w:styleId="Heading9">
+  <w:style w:type="paragraph" w:styleId="Ttulo9">
     <w:name w:val="heading 9"/>
     <w:basedOn w:val="Normal"/>
-    <w:next w:val="BodyText"/>
+    <w:next w:val="Corpodetexto"/>
     <w:qFormat/>
     <w:rsid w:val="00B74618"/>
     <w:pPr>
@@ -7019,13 +7166,13 @@
       <w:outlineLvl w:val="8"/>
     </w:pPr>
   </w:style>
-  <w:style w:type="character" w:default="1" w:styleId="DefaultParagraphFont">
+  <w:style w:type="character" w:default="1" w:styleId="Fontepargpadro">
     <w:name w:val="Default Paragraph Font"/>
     <w:uiPriority w:val="1"/>
     <w:semiHidden/>
     <w:unhideWhenUsed/>
   </w:style>
-  <w:style w:type="table" w:default="1" w:styleId="TableNormal">
+  <w:style w:type="table" w:default="1" w:styleId="Tabelanormal">
     <w:name w:val="Normal Table"/>
     <w:uiPriority w:val="99"/>
     <w:semiHidden/>
@@ -7040,16 +7187,16 @@
       </w:tblCellMar>
     </w:tblPr>
   </w:style>
-  <w:style w:type="numbering" w:default="1" w:styleId="NoList">
+  <w:style w:type="numbering" w:default="1" w:styleId="Semlista">
     <w:name w:val="No List"/>
     <w:uiPriority w:val="99"/>
     <w:semiHidden/>
     <w:unhideWhenUsed/>
   </w:style>
-  <w:style w:type="paragraph" w:styleId="BodyText">
+  <w:style w:type="paragraph" w:styleId="Corpodetexto">
     <w:name w:val="Body Text"/>
     <w:basedOn w:val="Normal"/>
-    <w:link w:val="BodyTextChar"/>
+    <w:link w:val="CorpodetextoChar"/>
     <w:rsid w:val="00B74618"/>
     <w:pPr>
       <w:jc w:val="center"/>
@@ -7241,10 +7388,10 @@
       <w:sz w:val="18"/>
     </w:rPr>
   </w:style>
-  <w:style w:type="paragraph" w:styleId="Title">
+  <w:style w:type="paragraph" w:styleId="Ttulo">
     <w:name w:val="Title"/>
     <w:basedOn w:val="Normal"/>
-    <w:next w:val="BodyText"/>
+    <w:next w:val="Corpodetexto"/>
     <w:qFormat/>
     <w:rsid w:val="00B74618"/>
     <w:pPr>
@@ -7264,7 +7411,7 @@
       <w:i/>
     </w:rPr>
   </w:style>
-  <w:style w:type="paragraph" w:styleId="BodyTextIndent">
+  <w:style w:type="paragraph" w:styleId="Recuodecorpodetexto">
     <w:name w:val="Body Text Indent"/>
     <w:basedOn w:val="Normal"/>
     <w:rsid w:val="00B74618"/>
@@ -7305,7 +7452,7 @@
       <w:sz w:val="20"/>
     </w:rPr>
   </w:style>
-  <w:style w:type="paragraph" w:styleId="Caption">
+  <w:style w:type="paragraph" w:styleId="Legenda">
     <w:name w:val="caption"/>
     <w:basedOn w:val="Normal"/>
     <w:qFormat/>
@@ -7320,7 +7467,7 @@
   </w:style>
   <w:style w:type="paragraph" w:customStyle="1" w:styleId="Tabela">
     <w:name w:val="Tabela"/>
-    <w:basedOn w:val="BodyText"/>
+    <w:basedOn w:val="Corpodetexto"/>
     <w:rsid w:val="00B74618"/>
     <w:pPr>
       <w:keepNext/>
@@ -7349,7 +7496,7 @@
   </w:style>
   <w:style w:type="paragraph" w:customStyle="1" w:styleId="Contedodetabela">
     <w:name w:val="Conteúdo de tabela"/>
-    <w:basedOn w:val="BodyText"/>
+    <w:basedOn w:val="Corpodetexto"/>
     <w:rsid w:val="00B74618"/>
   </w:style>
   <w:style w:type="paragraph" w:customStyle="1" w:styleId="Ttulodetabela">
@@ -7360,7 +7507,7 @@
       <w:b/>
     </w:rPr>
   </w:style>
-  <w:style w:type="paragraph" w:styleId="BodyText2">
+  <w:style w:type="paragraph" w:styleId="Corpodetexto2">
     <w:name w:val="Body Text 2"/>
     <w:basedOn w:val="Normal"/>
     <w:rsid w:val="00B74618"/>
@@ -7370,7 +7517,7 @@
   </w:style>
   <w:style w:type="paragraph" w:customStyle="1" w:styleId="Requisito">
     <w:name w:val="Requisito"/>
-    <w:basedOn w:val="Heading3"/>
+    <w:basedOn w:val="Ttulo3"/>
     <w:next w:val="Normal"/>
     <w:rsid w:val="00B74618"/>
     <w:pPr>
@@ -7452,7 +7599,7 @@
       <w:szCs w:val="24"/>
     </w:rPr>
   </w:style>
-  <w:style w:type="paragraph" w:styleId="BodyTextIndent2">
+  <w:style w:type="paragraph" w:styleId="Recuodecorpodetexto2">
     <w:name w:val="Body Text Indent 2"/>
     <w:basedOn w:val="Normal"/>
     <w:rsid w:val="00B74618"/>
@@ -7463,7 +7610,7 @@
       <w:ind w:left="705"/>
     </w:pPr>
   </w:style>
-  <w:style w:type="paragraph" w:styleId="HTMLPreformatted">
+  <w:style w:type="paragraph" w:styleId="Pr-formataoHTML">
     <w:name w:val="HTML Preformatted"/>
     <w:basedOn w:val="Normal"/>
     <w:rsid w:val="00B74618"/>
@@ -7494,7 +7641,7 @@
       <w:lang w:val="en-US" w:eastAsia="en-US"/>
     </w:rPr>
   </w:style>
-  <w:style w:type="paragraph" w:styleId="Footer">
+  <w:style w:type="paragraph" w:styleId="Rodap">
     <w:name w:val="footer"/>
     <w:basedOn w:val="Normal"/>
     <w:rsid w:val="00B74618"/>
@@ -7505,12 +7652,12 @@
       </w:tabs>
     </w:pPr>
   </w:style>
-  <w:style w:type="character" w:styleId="PageNumber">
+  <w:style w:type="character" w:styleId="Nmerodepgina">
     <w:name w:val="page number"/>
-    <w:basedOn w:val="DefaultParagraphFont"/>
+    <w:basedOn w:val="Fontepargpadro"/>
     <w:rsid w:val="00B74618"/>
   </w:style>
-  <w:style w:type="paragraph" w:styleId="BodyText3">
+  <w:style w:type="paragraph" w:styleId="Corpodetexto3">
     <w:name w:val="Body Text 3"/>
     <w:basedOn w:val="Normal"/>
     <w:rsid w:val="00B74618"/>
@@ -7521,9 +7668,9 @@
       <w:sz w:val="20"/>
     </w:rPr>
   </w:style>
-  <w:style w:type="paragraph" w:styleId="ListBullet">
+  <w:style w:type="paragraph" w:styleId="Commarcadores">
     <w:name w:val="List Bullet"/>
-    <w:basedOn w:val="List"/>
+    <w:basedOn w:val="Lista"/>
     <w:autoRedefine/>
     <w:rsid w:val="00B74618"/>
     <w:pPr>
@@ -7536,9 +7683,9 @@
       <w:spacing w:after="160"/>
     </w:pPr>
   </w:style>
-  <w:style w:type="paragraph" w:styleId="List">
+  <w:style w:type="paragraph" w:styleId="Lista">
     <w:name w:val="List"/>
-    <w:basedOn w:val="BodyText"/>
+    <w:basedOn w:val="Corpodetexto"/>
     <w:rsid w:val="00B74618"/>
     <w:pPr>
       <w:tabs>
@@ -7554,18 +7701,18 @@
       <w:i w:val="0"/>
     </w:rPr>
   </w:style>
-  <w:style w:type="paragraph" w:styleId="ListBullet4">
+  <w:style w:type="paragraph" w:styleId="Commarcadores4">
     <w:name w:val="List Bullet 4"/>
-    <w:basedOn w:val="ListBullet"/>
+    <w:basedOn w:val="Commarcadores"/>
     <w:autoRedefine/>
     <w:rsid w:val="00B74618"/>
     <w:pPr>
       <w:ind w:left="1800"/>
     </w:pPr>
   </w:style>
-  <w:style w:type="paragraph" w:styleId="ListBullet5">
+  <w:style w:type="paragraph" w:styleId="Commarcadores5">
     <w:name w:val="List Bullet 5"/>
-    <w:basedOn w:val="ListBullet"/>
+    <w:basedOn w:val="Commarcadores"/>
     <w:autoRedefine/>
     <w:rsid w:val="00B74618"/>
     <w:pPr>
@@ -7592,7 +7739,7 @@
   </w:style>
   <w:style w:type="paragraph" w:customStyle="1" w:styleId="61Ttulo1">
     <w:name w:val="6.1 Título 1"/>
-    <w:basedOn w:val="Heading1"/>
+    <w:basedOn w:val="Ttulo1"/>
     <w:rsid w:val="00B74618"/>
     <w:pPr>
       <w:pBdr>
@@ -7610,9 +7757,9 @@
       </w14:shadow>
     </w:rPr>
   </w:style>
-  <w:style w:type="character" w:styleId="FollowedHyperlink">
+  <w:style w:type="character" w:styleId="HiperlinkVisitado">
     <w:name w:val="FollowedHyperlink"/>
-    <w:basedOn w:val="DefaultParagraphFont"/>
+    <w:basedOn w:val="Fontepargpadro"/>
     <w:rsid w:val="00B74618"/>
     <w:rPr>
       <w:color w:val="800080"/>
@@ -7634,10 +7781,10 @@
       <w:sz w:val="28"/>
     </w:rPr>
   </w:style>
-  <w:style w:type="paragraph" w:styleId="Header">
+  <w:style w:type="paragraph" w:styleId="Cabealho">
     <w:name w:val="header"/>
     <w:basedOn w:val="Normal"/>
-    <w:link w:val="HeaderChar"/>
+    <w:link w:val="CabealhoChar"/>
     <w:uiPriority w:val="99"/>
     <w:rsid w:val="005034A5"/>
     <w:pPr>
@@ -7653,10 +7800,10 @@
       <w:lang w:eastAsia="ar-SA"/>
     </w:rPr>
   </w:style>
-  <w:style w:type="character" w:customStyle="1" w:styleId="HeaderChar">
-    <w:name w:val="Header Char"/>
-    <w:basedOn w:val="DefaultParagraphFont"/>
-    <w:link w:val="Header"/>
+  <w:style w:type="character" w:customStyle="1" w:styleId="CabealhoChar">
+    <w:name w:val="Cabeçalho Char"/>
+    <w:basedOn w:val="Fontepargpadro"/>
+    <w:link w:val="Cabealho"/>
     <w:uiPriority w:val="99"/>
     <w:rsid w:val="005034A5"/>
     <w:rPr>
@@ -7665,10 +7812,10 @@
       <w:lang w:eastAsia="ar-SA"/>
     </w:rPr>
   </w:style>
-  <w:style w:type="character" w:customStyle="1" w:styleId="BodyTextChar">
-    <w:name w:val="Body Text Char"/>
-    <w:basedOn w:val="DefaultParagraphFont"/>
-    <w:link w:val="BodyText"/>
+  <w:style w:type="character" w:customStyle="1" w:styleId="CorpodetextoChar">
+    <w:name w:val="Corpo de texto Char"/>
+    <w:basedOn w:val="Fontepargpadro"/>
+    <w:link w:val="Corpodetexto"/>
     <w:rsid w:val="003539D2"/>
     <w:rPr>
       <w:rFonts w:ascii="Arial Narrow" w:hAnsi="Arial Narrow"/>
@@ -7967,7 +8114,7 @@
 </file>
 
 <file path=customXml/itemProps1.xml><?xml version="1.0" encoding="utf-8"?>
-<ds:datastoreItem xmlns:ds="http://schemas.openxmlformats.org/officeDocument/2006/customXml" ds:itemID="{CF9783F2-48FE-42C9-B105-0F36FFAFA6A0}">
+<ds:datastoreItem xmlns:ds="http://schemas.openxmlformats.org/officeDocument/2006/customXml" ds:itemID="{B560EB29-2746-4596-900B-4564A20886DA}">
   <ds:schemaRefs>
     <ds:schemaRef ds:uri="http://schemas.openxmlformats.org/officeDocument/2006/bibliography"/>
   </ds:schemaRefs>

</xml_diff>